<commit_message>
modifica delle specifiche dei requisiti
</commit_message>
<xml_diff>
--- a/Documentazione/Specifiche dei requisiti.docx
+++ b/Documentazione/Specifiche dei requisiti.docx
@@ -6,26 +6,25 @@
       <w:pPr>
         <w:pStyle w:val="Titolo"/>
       </w:pPr>
-      <w:r>
-        <w:t>Progetto ristorante</w:t>
+      <w:bookmarkStart w:id="0" w:name="_GoBack"/>
+      <w:bookmarkEnd w:id="0"/>
+      <w:r>
+        <w:t>Specifica dei requisiti</w:t>
       </w:r>
     </w:p>
     <w:p/>
     <w:p>
-      <w:pPr>
-        <w:pStyle w:val="Titolo1"/>
-      </w:pPr>
-      <w:r>
-        <w:t>Specifica dei requisiti</w:t>
-      </w:r>
-    </w:p>
-    <w:p/>
-    <w:p>
       <w:r>
         <w:t>All’apertura si ha un interfaccia sco</w:t>
       </w:r>
       <w:r>
-        <w:t>rrevole con i diverse icone di tavoli con il nome del tavolo e il</w:t>
+        <w:t>rrevole con i diverse icone di tavoli</w:t>
+      </w:r>
+      <w:r>
+        <w:t>,</w:t>
+      </w:r>
+      <w:r>
+        <w:t xml:space="preserve"> con il nome del tavolo e il</w:t>
       </w:r>
       <w:r>
         <w:t xml:space="preserve"> numero dei post</w:t>
@@ -86,31 +85,7 @@
     <w:p/>
     <w:p>
       <w:r>
-        <w:t>Se il tavolo è verde</w:t>
-      </w:r>
-      <w:r>
-        <w:t>,</w:t>
-      </w:r>
-      <w:r>
-        <w:t xml:space="preserve"> il cameriere lo schiaccia e si apre una schermata pop-up dove inserisce il numero di coperti (quindi ci sarà un pulsante in cui c’è il numero al centro</w:t>
-      </w:r>
-      <w:r>
-        <w:t>,</w:t>
-      </w:r>
-      <w:r>
-        <w:t xml:space="preserve"> </w:t>
-      </w:r>
-      <w:r>
-        <w:t>a destra il + e a sinistra il -;</w:t>
-      </w:r>
-      <w:r>
-        <w:t xml:space="preserve"> si può aggiungere il numero dei coperti finché non si supera il numero dei posti massimi selezionati per quel tavolo) e salvandolo</w:t>
-      </w:r>
-      <w:r>
-        <w:t xml:space="preserve"> tramite il pulsante “salva”</w:t>
-      </w:r>
-      <w:r>
-        <w:t xml:space="preserve"> il tavolo diventa rosso. Se il tavolo che ha schiacciato il cameriere era arancione si aprirà una schermata pop-up dove ci sarà un tasto con su scritto “pulito”, che se schiacciato il tavolo diventerà da arancione a verde. Al momento che le persone hanno pagato il cameriere clicca nel loro tavolo rosso e ci sarà in basso a sinistra, in fondo al resoconto delle loro ordinazioni, un pulsante con su scritto “pagato” e quando questo viene schiacciato il tavolo diventa da rosso a arancione. </w:t>
+        <w:t xml:space="preserve">Se il tavolo è verde, il cameriere lo schiaccia e si apre una schermata pop-up dove inserisce il numero di coperti (quindi ci sarà un pulsante in cui c’è il numero al centro, a destra il + e a sinistra il -; si può aggiungere il numero dei coperti finché non si supera il numero dei posti massimi selezionati per quel tavolo) e salvandolo tramite il pulsante “salva” il tavolo diventa rosso. Se il tavolo che ha schiacciato il cameriere era arancione si aprirà una schermata pop-up dove ci sarà un tasto con su scritto “pulito”, che se schiacciato il tavolo diventerà da arancione a verde. Al momento che le persone hanno pagato il cameriere clicca nel loro tavolo rosso e ci sarà in basso a sinistra, in fondo al resoconto delle loro ordinazioni, un pulsante con su scritto “pagato” e quando questo viene schiacciato il tavolo diventa da rosso a arancione. </w:t>
       </w:r>
     </w:p>
     <w:p/>
@@ -135,22 +110,7 @@
       </w:r>
       <w:r>
         <w:br/>
-        <w:t>N</w:t>
-      </w:r>
-      <w:r>
-        <w:t>ella colonna di destra ci sarà tutta la sezione del menù con relativa aggiunta dei piatti; questa colonna di destra sarà a sua volta divisa in due, ma in due righe di cui quella in alto sarà molto più grande (circa</w:t>
-      </w:r>
-      <w:r>
-        <w:t xml:space="preserve"> 90%) rispetto a quella in basso</w:t>
-      </w:r>
-      <w:r>
-        <w:t xml:space="preserve"> (circa 10%) dato che quella di sopra sarà dedicata alle selezione dei menù, mentre quella </w:t>
-      </w:r>
-      <w:r>
-        <w:t xml:space="preserve">di </w:t>
-      </w:r>
-      <w:r>
-        <w:t>sotto è fissa ed è la sezione dei commenti.</w:t>
+        <w:t>Nella colonna di destra ci sarà tutta la sezione del menù con relativa aggiunta dei piatti; questa colonna di destra sarà a sua volta divisa in due, ma in due righe di cui quella in alto sarà molto più grande (circa 90%) rispetto a quella in basso (circa 10%) dato che quella di sopra sarà dedicata alle selezione dei menù, mentre quella di sotto è fissa ed è la sezione dei commenti.</w:t>
       </w:r>
       <w:r>
         <w:t xml:space="preserve"> </w:t>
@@ -158,7 +118,31 @@
     </w:p>
     <w:p>
       <w:r>
-        <w:t>Il menù, quindi la seconda colonna in alto dei tavoli rossi, avrà diversi pulsanti in alto con su scritto primo, secondo, dolci, ecc. a seconda di cosa si schiaccia qui si vedranno tutti i piatti di quella categoria con accanto i loro relativi prezzi. Esempio: il cameriere prendendo le ordinazioni va sui primi, quindi schiaccia il tasto in alto “primi” e gli compaiono tutti i piatti, dopo schiaccia il piatto richiesto dal cliente: quando il piatto viene schiacciato apparirà un tasto con scritto “aggiungi” e poi schiacciando il tasto aggiungi il piatto apparirà nella colonna di sinistra e accanto al nome del piatto avrà quel pulsante per aggiungere o dimin</w:t>
+        <w:t>Il menù, quindi la seconda colonna in alto dei tavoli rossi, avrà diversi pulsanti in alto con su scritto primo, secondo, dolci, ecc. a seconda di cosa si schiaccia qui si vedranno tutti i piatti di quella categoria con accanto i loro relativi prezzi. Esempio: il cameriere prendendo le ordinazioni va sui primi, quindi schiaccia il tasto in alto “primi” e gli compaiono tutti</w:t>
+      </w:r>
+      <w:r>
+        <w:t xml:space="preserve"> i piatti che si potranno scorrere, dopo seleziona</w:t>
+      </w:r>
+      <w:r>
+        <w:t xml:space="preserve"> il piatto r</w:t>
+      </w:r>
+      <w:r>
+        <w:t>ichiesto dal cliente a cui può aggiungere un commento e poi schi</w:t>
+      </w:r>
+      <w:r>
+        <w:t>accia</w:t>
+      </w:r>
+      <w:r>
+        <w:t xml:space="preserve"> il </w:t>
+      </w:r>
+      <w:r>
+        <w:t>un tasto con scritto “aggiungi”</w:t>
+      </w:r>
+      <w:r>
+        <w:t xml:space="preserve"> che sarà accanto alla sezione commenti,</w:t>
+      </w:r>
+      <w:r>
+        <w:t xml:space="preserve"> schiacciando il tasto aggiungi il piatto apparirà nella colonna di sinistra e accanto al nome del piatto avrà quel pulsante per aggiungere o dimin</w:t>
       </w:r>
       <w:r>
         <w:t>uire la portata</w:t>
@@ -170,29 +154,35 @@
         <w:t>nvece il tasto</w:t>
       </w:r>
       <w:r>
-        <w:t xml:space="preserve"> “pagato” sarà disponibile visto che non hanno ordinato nulla d’altro). In </w:t>
-      </w:r>
-      <w:r>
-        <w:lastRenderedPageBreak/>
-        <w:t>conclusione o è attivo il pulsante “invia” o è attivo il pulsante “pagato”.</w:t>
+        <w:t xml:space="preserve"> “pagato” sarà disponibile visto che non hanno ordinato nulla d’altro). In conclusione o è attivo il pulsante “invia” o è attivo il pulsante “pagato”.</w:t>
       </w:r>
       <w:r>
         <w:t xml:space="preserve"> </w:t>
       </w:r>
       <w:r>
         <w:br/>
-        <w:t>Quando i piatti vengono inviati, con loro viene anche inviato il commento.</w:t>
+        <w:t xml:space="preserve">Quando i </w:t>
+      </w:r>
+      <w:r>
+        <w:t xml:space="preserve">singoli </w:t>
+      </w:r>
+      <w:r>
+        <w:t>piatti vengono inviati, con loro viene anche inviato il commento.</w:t>
       </w:r>
     </w:p>
     <w:p>
       <w:r>
+        <w:lastRenderedPageBreak/>
         <w:t>L</w:t>
       </w:r>
       <w:r>
         <w:t>a colonna di sinistra</w:t>
       </w:r>
       <w:r>
-        <w:t xml:space="preserve"> inizialmente sarà vuota. Man mano che ci saranno aggiunte alle ordinazioni appariranno con la possibilità di aumentarne e diminuirne le porzioni. Per concludere </w:t>
+        <w:t xml:space="preserve"> inizialmente avrà solo il costo dei coperti con il relativo totale</w:t>
+      </w:r>
+      <w:r>
+        <w:t xml:space="preserve">. Man mano che ci saranno aggiunte alle ordinazioni appariranno con la possibilità di aumentarne e diminuirne le porzioni. Per concludere </w:t>
       </w:r>
       <w:r>
         <w:t xml:space="preserve">le ordinazioni il cameriere dovrà schiacciare il tasto “invia”. Quando il cameriere tornerà allo stesso tavolo per fare ulteriori ordinazioni, la colonna di sinistra avrà il resoconto dei piatti ordinati in precedenza con relativo prezzo, sotto ai piatti ordinati il totale </w:t>
@@ -281,74 +271,187 @@
       <w:r>
         <w:t>).</w:t>
       </w:r>
-      <w:bookmarkStart w:id="0" w:name="_GoBack"/>
-      <w:bookmarkEnd w:id="0"/>
     </w:p>
     <w:p/>
     <w:p/>
     <w:p/>
     <w:p>
       <w:r>
-        <w:t>Il numero dei tavoli del ristorante che ha a disposizione si possono modificare dalle impostazioni. Dove ci sarà scritto il numero dei tavoli e un qualcosa che li premette di modificarne il numero. Se il numero aumenta i tavoli (il disegnino dei tavoli) aumenteranno in base a quel numero.</w:t>
+        <w:t>Quando si aprirà la sche</w:t>
+      </w:r>
+      <w:r>
+        <w:t>rmata delle impostazioni si avranno</w:t>
+      </w:r>
+      <w:r>
+        <w:t xml:space="preserve"> quindi varie sezioni</w:t>
+      </w:r>
+      <w:r>
+        <w:t>.</w:t>
+      </w:r>
+      <w:r>
+        <w:t xml:space="preserve"> Una volta selezionata </w:t>
+      </w:r>
+      <w:r>
+        <w:t>una</w:t>
+      </w:r>
+      <w:r>
+        <w:t xml:space="preserve"> sezione </w:t>
+      </w:r>
+      <w:r>
+        <w:t xml:space="preserve">essa </w:t>
+      </w:r>
+      <w:r>
+        <w:t>si amplierà tipo</w:t>
+      </w:r>
+      <w:r>
+        <w:t>.</w:t>
       </w:r>
     </w:p>
     <w:p>
       <w:r>
-        <w:t>Quando si aprirà la schermata delle impostazioni si avrà quindi varie sezioni di cui la prima riguardante i tavoli del ristorante. Una volta selezionata questa sezione si amplierà tipo la sezione dei tavoli e ci sarà una scritta del tipo: tavoli disponibili nel ristorante: 7 (è un esempio); e sotto a questa scritta c’è un pulsantino modifica che quando si schiaccia nella frase sopra si può modificare la scritta dopo i due punti e quindi mettere il numero desiderato. Se si aggiunge un nuovo tavolo poi si deve anche inserire il numero dei posti che si vuole. Se si elimina un tavolo bisogna dire da quanti posti era composto quel tavolo che si è tolto. Poi ci sarà un pulsante salva che se c’è stata un’aggiunta di un tavolo la pagina iniziale viene subito modificata.</w:t>
-      </w:r>
-    </w:p>
-    <w:p/>
-    <w:p>
-      <w:r>
-        <w:t xml:space="preserve">Nelle impostazioni un’altra sezione sarà la sezione “componenti menù” che sarà la seconda. Qui si può aggiungere una nuova componente dei menù che poi verrà aggiunta in alto a destra insieme ai primi, secondi </w:t>
-      </w:r>
-      <w:proofErr w:type="spellStart"/>
-      <w:r>
-        <w:t>ecc</w:t>
-      </w:r>
-      <w:proofErr w:type="spellEnd"/>
-      <w:r>
-        <w:t>; e si può anche modificare il nome di una componente (es. invece che dire solo secondo dire secondo carne). Quindi avremo in alto: “modifica componente</w:t>
-      </w:r>
-      <w:proofErr w:type="gramStart"/>
-      <w:r>
-        <w:t>: ”</w:t>
-      </w:r>
-      <w:proofErr w:type="gramEnd"/>
-      <w:r>
-        <w:t xml:space="preserve"> e con sotto tutte le componenti che abbiamo, schiacciando quella che ci interessa ci dà la possibilità di modificare il nome e poi più in basso a destra dopo la colonne delle componenti ci sarà il tasto salva che modifica subito quello che è stato modificato. Sotto al riparto modifica componente ci sarà il reparto aggiungi componente che accanto alla scritta: “aggiungi componente” ci sarà lo spazio deve si va a scrivere il nome del componente aggiunto e poi sotto il tasto salva che va subito ad aggiungere questa nuova componente alla tipologia dei menù. Di conseguenza queste modifiche e aggiunte al momento del salva si modificano anche nelle impostazioni per l’aggiunta del piatto e della modifica del piatto.</w:t>
+        <w:t>Nelle impostazioni la prima sezione sarà la sezione: “tavoli ristorante”. Aperta questa sezione</w:t>
+      </w:r>
+      <w:r>
+        <w:t xml:space="preserve"> </w:t>
+      </w:r>
+      <w:r>
+        <w:t>ci sarà una scritta del tipo: “tavoli disponibili nel ristorante: 7” (è un esempio); e sotto a questa scritta c’è un pulsantino modifica che quando si schiaccia nella frase sopra si può modificare la scritta dopo i due punti e quindi mettere il numero desiderato. Se si aggiunge un nuovo tavolo poi si deve anche inserire il numero dei posti che si vuole e il nome del relativo tavolo aggiunto. Se si elimina un tavolo bisogna dire il nome del tavolo che si è tolto. Poi ci sarà un pulsante salva che se c’è stata un’aggiunta di un tavolo la pagina iniziale viene subito modificata.</w:t>
       </w:r>
     </w:p>
     <w:p>
       <w:r>
+        <w:t xml:space="preserve">Nelle impostazioni un’altra sezione sarà la sezione “componenti menù” che sarà la seconda. Qui si può aggiungere una nuova componente dei menù che poi verrà aggiunta in alto a destra insieme ai primi, secondi </w:t>
+      </w:r>
+      <w:proofErr w:type="spellStart"/>
+      <w:r>
+        <w:t>ecc</w:t>
+      </w:r>
+      <w:proofErr w:type="spellEnd"/>
+      <w:r>
+        <w:t>; e si può anche modificare il nome di una componente (es. invece che dire solo</w:t>
+      </w:r>
+      <w:r>
+        <w:t>:</w:t>
+      </w:r>
+      <w:r>
+        <w:t xml:space="preserve"> secondo</w:t>
+      </w:r>
+      <w:r>
+        <w:t>;</w:t>
+      </w:r>
+      <w:r>
+        <w:t xml:space="preserve"> dire secondo carne). Quindi avremo</w:t>
+      </w:r>
+      <w:r>
+        <w:t xml:space="preserve"> in alto: “modifica componente:</w:t>
+      </w:r>
+      <w:r>
+        <w:t>” e con sotto tutte le componenti che abbiamo, schiacciando quella che ci interessa ci dà la possibilità di modificare il nome</w:t>
+      </w:r>
+      <w:r>
+        <w:t>. P</w:t>
+      </w:r>
+      <w:r>
+        <w:t>iù in basso</w:t>
+      </w:r>
+      <w:r>
+        <w:t>,</w:t>
+      </w:r>
+      <w:r>
+        <w:t xml:space="preserve"> a destra dopo la colonne delle componenti</w:t>
+      </w:r>
+      <w:r>
+        <w:t>,</w:t>
+      </w:r>
+      <w:r>
+        <w:t xml:space="preserve"> ci sarà il tasto </w:t>
+      </w:r>
+      <w:r>
+        <w:t>“</w:t>
+      </w:r>
+      <w:r>
+        <w:t>salva</w:t>
+      </w:r>
+      <w:r>
+        <w:t>”</w:t>
+      </w:r>
+      <w:r>
+        <w:t xml:space="preserve"> che modifica subito quello che</w:t>
+      </w:r>
+      <w:r>
+        <w:t xml:space="preserve"> è stato modificato. Sotto al re</w:t>
+      </w:r>
+      <w:r>
+        <w:t>parto modifica componente</w:t>
+      </w:r>
+      <w:r>
+        <w:t>,</w:t>
+      </w:r>
+      <w:r>
+        <w:t xml:space="preserve"> ci sarà il repar</w:t>
+      </w:r>
+      <w:r>
+        <w:t xml:space="preserve">to: </w:t>
+      </w:r>
+      <w:r>
+        <w:t>aggiungi componente</w:t>
+      </w:r>
+      <w:r>
+        <w:t>,</w:t>
+      </w:r>
+      <w:r>
+        <w:t xml:space="preserve"> che accanto alla scritta: “aggiungi componente” ci sarà lo spazio deve si va a scrivere il nome del componente aggiunto e poi sotto il tasto salva che va subito ad aggiungere questa nuova componente alla tipologia dei menù. Di conseguenza queste modifiche e aggiunte al momento del salva si modificano anche nelle impostazioni per l’aggiunta del piatto e della modifica del piatto.</w:t>
+      </w:r>
+    </w:p>
+    <w:p>
+      <w:r>
+        <w:t>Nelle impostazioni un’altra sezione sarà la sezione “aggiunta piatto”</w:t>
+      </w:r>
+      <w:r>
+        <w:t xml:space="preserve"> che sarà la terza</w:t>
+      </w:r>
+      <w:r>
+        <w:t xml:space="preserve">. </w:t>
+      </w:r>
+      <w:r>
+        <w:t xml:space="preserve">Quindi sempre si amplierà (o come nelle impostazioni del pc si può dividere la schermata in due colonne dove a sinistra ci sono le varie </w:t>
+      </w:r>
+      <w:r>
+        <w:t>sezioni</w:t>
+      </w:r>
+      <w:r>
+        <w:t xml:space="preserve"> come aggiun</w:t>
+      </w:r>
+      <w:r>
+        <w:t>ta piatto, modifica piatto, ecc.</w:t>
+      </w:r>
+      <w:r>
+        <w:t xml:space="preserve"> e poi a destra tutte le specifiche che appariranno in base a cosa schiacci a sinistra) e avremo </w:t>
+      </w:r>
+      <w:r>
+        <w:t xml:space="preserve">una scritta con risposta a tendina con scritto: il nuovo piatto è un: (che potrà essere un primo, un secondo, un dolce o altre sezioni che verranno aggiunte </w:t>
+      </w:r>
+      <w:r>
         <w:lastRenderedPageBreak/>
-        <w:t>Nelle impostazioni un’altra sezione sarà la sezione “aggiunta piatto”</w:t>
-      </w:r>
-      <w:r>
-        <w:t xml:space="preserve"> che sarà la terza</w:t>
-      </w:r>
-      <w:r>
-        <w:t xml:space="preserve">. </w:t>
-      </w:r>
-      <w:r>
-        <w:t xml:space="preserve">Quindi sempre si amplierà (o come nelle impostazioni del pc si può dividere la schermata in due colonne dove a sinistra ci sono le varie cose come aggiunta piatto, modifica piatto, </w:t>
-      </w:r>
-      <w:proofErr w:type="spellStart"/>
-      <w:r>
-        <w:t>ecc</w:t>
-      </w:r>
-      <w:proofErr w:type="spellEnd"/>
-      <w:r>
-        <w:t xml:space="preserve">, e poi a destra tutte le specifiche che appariranno in base a cosa schiacci a sinistra) e avremo </w:t>
-      </w:r>
-      <w:r>
-        <w:t>una scritta con risposta a tendina con scritto: il nuovo piatto è un: (che potrà essere un primo, un secondo, un dolce o altre sezioni che verranno aggiunte qui quando si modificheranno nei componenti menù</w:t>
+        <w:t>qui quando si modificheranno nei componenti menù</w:t>
       </w:r>
       <w:r>
         <w:t>, vedi seconda sezione) una volta selezionato il tipo di piatto apparirà sotto la scritta: “nome: “ con accanto la sezione per scrivere il nome del nuovo piatto, sotto a questa scritta ci sarà un’altra scritta con scritto</w:t>
       </w:r>
       <w:r>
-        <w:t>: “prezzo:”  dove verrà scritta una cifra sempre nella sezione dove si può scrivere e accanto a questa sezione ci sarà scritto: “</w:t>
+        <w:t>: “prezzo:”  dove verrà scritta una cifra</w:t>
+      </w:r>
+      <w:r>
+        <w:t>,</w:t>
+      </w:r>
+      <w:r>
+        <w:t xml:space="preserve"> sempre nella sezione dove si può scrivere</w:t>
+      </w:r>
+      <w:r>
+        <w:t>,</w:t>
+      </w:r>
+      <w:r>
+        <w:t xml:space="preserve"> e accanto a questa sezione ci sarà scritto: “</w:t>
       </w:r>
       <w:r>
         <w:rPr>
@@ -357,7 +460,13 @@
         <w:t>€”.</w:t>
       </w:r>
       <w:r>
-        <w:t xml:space="preserve"> In basso a destra di questa cosa ci sarà il pulsante salva che schiacciandolo farà apparire subito questo nuovo piatto nella componente selezionata con il relativo prezzo.</w:t>
+        <w:t xml:space="preserve"> In basso a destra ci sarà il pulsante salva</w:t>
+      </w:r>
+      <w:r>
+        <w:t>,</w:t>
+      </w:r>
+      <w:r>
+        <w:t xml:space="preserve"> che schiacciandolo farà apparire subito questo nuovo piatto nella componente selezionata con il relativo prezzo.</w:t>
       </w:r>
     </w:p>
     <w:p>
@@ -368,15 +477,31 @@
         <w:t xml:space="preserve"> che sarà la quarta</w:t>
       </w:r>
       <w:r>
-        <w:t xml:space="preserve">. Quando si amplierà avremo una scritta con risposta a tendina con scritto: “il piatto che si vuole modificare è un:” (primo, secondo, </w:t>
-      </w:r>
-      <w:proofErr w:type="spellStart"/>
-      <w:r>
-        <w:t>ecc</w:t>
-      </w:r>
-      <w:proofErr w:type="spellEnd"/>
-      <w:r>
-        <w:t>), una volta selezionato il tipo di piatto appariranno tutti i piatti con i relativi prezzi di quella categoria e schiacciando il piatto che ci interessa ci dà la possibilità di cambiarne il nome e di modificarne il prezzo; schiacciando il tasto “salva”, che sarà in basso a destra, le modifiche saranno subito attuate. Quindi se vogliamo solo modificare il nome cancelliamo il nome vecchio e riscriviamo e poi salviamo, se vogliamo solo modificare il prezzo non cancelliamo il nome ma cancelliamo e riscriviamo il prezzo e poi schiacciamo salva.</w:t>
+        <w:t>. Quando si amplierà</w:t>
+      </w:r>
+      <w:r>
+        <w:t>,</w:t>
+      </w:r>
+      <w:r>
+        <w:t xml:space="preserve"> avremo una scritta con risposta a tendina con scritto: “il piatto che si vuole modificare è un:” (primo, secondo, ecc</w:t>
+      </w:r>
+      <w:r>
+        <w:t>.</w:t>
+      </w:r>
+      <w:r>
+        <w:t>), una volta selezionato il tipo di piatto appariranno tutti i piatti con i relativi prezzi di quella categoria</w:t>
+      </w:r>
+      <w:r>
+        <w:t xml:space="preserve"> (che si potranno scorrere)</w:t>
+      </w:r>
+      <w:r>
+        <w:t xml:space="preserve"> e schiacciando il piatto che ci interessa ci dà la possibilità di cambiarne il nome e di modificarne il prezzo; schiacciando il tasto “salva”, che sarà in basso a destra, le modifiche saranno subito attuate. Quindi se vogliamo solo modificare il nome cancelliamo il nome vecchio e riscriviamo</w:t>
+      </w:r>
+      <w:r>
+        <w:t xml:space="preserve"> col nome nuovo e poi salviamo;</w:t>
+      </w:r>
+      <w:r>
+        <w:t xml:space="preserve"> se vogliamo solo modificare il prezzo non cancelliamo il nome ma cancelliamo e riscriviamo il prezzo e poi schiacciamo salva.</w:t>
       </w:r>
     </w:p>
     <w:p/>

</xml_diff>